<commit_message>
adjusted answer to question 2
</commit_message>
<xml_diff>
--- a/Assignment-2-sheet.docx
+++ b/Assignment-2-sheet.docx
@@ -824,10 +824,10 @@
           <w:szCs w:val="24"/>
         </w:rPr>
         <w:drawing>
-          <wp:inline distT="0" distB="0" distL="0" distR="0" wp14:anchorId="6C6F8E83" wp14:editId="3C027EFA">
-            <wp:extent cx="3937000" cy="2616200"/>
+          <wp:inline distT="0" distB="0" distL="0" distR="0" wp14:anchorId="1FA36B11" wp14:editId="5B4F4011">
+            <wp:extent cx="3886200" cy="1231900"/>
             <wp:effectExtent l="0" t="0" r="0" b="0"/>
-            <wp:docPr id="3" name="Picture 3" descr="Diagram&#10;&#10;Description automatically generated"/>
+            <wp:docPr id="4" name="Picture 4" descr="Diagram&#10;&#10;Description automatically generated"/>
             <wp:cNvGraphicFramePr>
               <a:graphicFrameLocks xmlns:a="http://schemas.openxmlformats.org/drawingml/2006/main" noChangeAspect="1"/>
             </wp:cNvGraphicFramePr>
@@ -835,7 +835,7 @@
               <a:graphicData uri="http://schemas.openxmlformats.org/drawingml/2006/picture">
                 <pic:pic xmlns:pic="http://schemas.openxmlformats.org/drawingml/2006/picture">
                   <pic:nvPicPr>
-                    <pic:cNvPr id="3" name="Picture 3" descr="Diagram&#10;&#10;Description automatically generated"/>
+                    <pic:cNvPr id="4" name="Picture 4" descr="Diagram&#10;&#10;Description automatically generated"/>
                     <pic:cNvPicPr/>
                   </pic:nvPicPr>
                   <pic:blipFill>
@@ -853,7 +853,7 @@
                   <pic:spPr>
                     <a:xfrm>
                       <a:off x="0" y="0"/>
-                      <a:ext cx="3937000" cy="2616200"/>
+                      <a:ext cx="3886200" cy="1231900"/>
                     </a:xfrm>
                     <a:prstGeom prst="rect">
                       <a:avLst/>
@@ -864,6 +864,23 @@
             </a:graphic>
           </wp:inline>
         </w:drawing>
+      </w:r>
+    </w:p>
+    <w:p>
+      <w:pPr>
+        <w:rPr>
+          <w:rFonts w:cstheme="minorHAnsi"/>
+          <w:sz w:val="24"/>
+          <w:szCs w:val="24"/>
+        </w:rPr>
+      </w:pPr>
+      <w:r>
+        <w:rPr>
+          <w:rFonts w:cstheme="minorHAnsi"/>
+          <w:sz w:val="24"/>
+          <w:szCs w:val="24"/>
+        </w:rPr>
+        <w:t>The diagram was done using Draw.io. I will include the file.</w:t>
       </w:r>
     </w:p>
     <w:sectPr>

</xml_diff>